<commit_message>
Edit 03.Blockchain-Ethereum, Smart Contracts Introduction-Exercise.docx
</commit_message>
<xml_diff>
--- a/03.Ethereum, Smart Contracts/03.Blockchain-Ethereum, Smart Contracts Introduction-Exercise.docx
+++ b/03.Ethereum, Smart Contracts/03.Blockchain-Ethereum, Smart Contracts Introduction-Exercise.docx
@@ -47,6 +47,8 @@
         <w:rPr>
           <w:rFonts w:ascii="Calibri" w:eastAsia="Calibri" w:hAnsi="Calibri" w:cs="Arial"/>
           <w:noProof/>
+          <w:sz w:val="24"/>
+          <w:szCs w:val="24"/>
           <w:lang w:val="en-US"/>
         </w:rPr>
       </w:pPr>
@@ -54,9 +56,23 @@
         <w:rPr>
           <w:rFonts w:ascii="Calibri" w:eastAsia="Calibri" w:hAnsi="Calibri" w:cs="Arial"/>
           <w:noProof/>
+          <w:sz w:val="24"/>
+          <w:szCs w:val="24"/>
           <w:lang w:val="en-US"/>
         </w:rPr>
-        <w:t xml:space="preserve">Problems for exercises and homework for the </w:t>
+        <w:t>Problems for exerci</w:t>
+      </w:r>
+      <w:bookmarkStart w:id="0" w:name="_GoBack"/>
+      <w:bookmarkEnd w:id="0"/>
+      <w:r>
+        <w:rPr>
+          <w:rFonts w:ascii="Calibri" w:eastAsia="Calibri" w:hAnsi="Calibri" w:cs="Arial"/>
+          <w:noProof/>
+          <w:sz w:val="24"/>
+          <w:szCs w:val="24"/>
+          <w:lang w:val="en-US"/>
+        </w:rPr>
+        <w:t xml:space="preserve">ses and homework for the </w:t>
       </w:r>
       <w:hyperlink r:id="rId5" w:history="1">
         <w:r>
@@ -64,56 +80,20 @@
             <w:rFonts w:ascii="Calibri" w:eastAsia="Calibri" w:hAnsi="Calibri" w:cs="Arial"/>
             <w:noProof/>
             <w:color w:val="0000FF"/>
+            <w:sz w:val="24"/>
+            <w:szCs w:val="24"/>
             <w:u w:val="single"/>
             <w:lang w:val="en-US"/>
           </w:rPr>
-          <w:t>“</w:t>
-        </w:r>
-        <w:r>
-          <w:rPr>
-            <w:rFonts w:ascii="Calibri" w:eastAsia="Calibri" w:hAnsi="Calibri" w:cs="Arial"/>
-            <w:noProof/>
-            <w:color w:val="0000FF"/>
-            <w:u w:val="single"/>
-            <w:lang w:val="en-US"/>
-          </w:rPr>
-          <w:t>Blockchain Basics</w:t>
-        </w:r>
-        <w:r>
-          <w:rPr>
-            <w:rFonts w:ascii="Calibri" w:eastAsia="Calibri" w:hAnsi="Calibri" w:cs="Arial"/>
-            <w:noProof/>
-            <w:color w:val="0000FF"/>
-            <w:u w:val="single"/>
-            <w:lang w:val="en-US"/>
-          </w:rPr>
-          <w:t>”</w:t>
-        </w:r>
-        <w:r>
-          <w:rPr>
-            <w:rFonts w:ascii="Calibri" w:eastAsia="Calibri" w:hAnsi="Calibri" w:cs="Arial"/>
-            <w:noProof/>
-            <w:color w:val="0000FF"/>
-            <w:u w:val="single"/>
-            <w:lang w:val="en-US"/>
-          </w:rPr>
-          <w:t xml:space="preserve"> mini</w:t>
-        </w:r>
-        <w:r>
-          <w:rPr>
-            <w:rFonts w:ascii="Calibri" w:eastAsia="Calibri" w:hAnsi="Calibri" w:cs="Arial"/>
-            <w:noProof/>
-            <w:color w:val="0000FF"/>
-            <w:u w:val="single"/>
-            <w:lang w:val="en-US"/>
-          </w:rPr>
-          <w:t xml:space="preserve"> course</w:t>
+          <w:t>“Blockchain Basics” mini course</w:t>
         </w:r>
       </w:hyperlink>
       <w:r>
         <w:rPr>
           <w:rFonts w:ascii="Calibri" w:eastAsia="Calibri" w:hAnsi="Calibri" w:cs="Arial"/>
           <w:noProof/>
+          <w:sz w:val="24"/>
+          <w:szCs w:val="24"/>
           <w:lang w:val="en-US"/>
         </w:rPr>
         <w:t>.</w:t>
@@ -124,11 +104,8 @@
         <w:pStyle w:val="ListParagraph"/>
         <w:keepNext/>
         <w:keepLines/>
-        <w:numPr>
-          <w:ilvl w:val="0"/>
-          <w:numId w:val="1"/>
-        </w:numPr>
         <w:spacing w:before="200" w:after="40" w:line="276" w:lineRule="auto"/>
+        <w:jc w:val="center"/>
         <w:outlineLvl w:val="0"/>
         <w:rPr>
           <w:rFonts w:ascii="Calibri" w:eastAsia="SimSun" w:hAnsi="Calibri" w:cs="Times New Roman"/>
@@ -152,80 +129,99 @@
         </w:rPr>
         <w:t>Quiz</w:t>
       </w:r>
-      <w:bookmarkStart w:id="0" w:name="_GoBack"/>
-      <w:bookmarkEnd w:id="0"/>
     </w:p>
     <w:p>
       <w:pPr>
-        <w:pStyle w:val="ListParagraph"/>
-        <w:keepNext/>
-        <w:keepLines/>
-        <w:numPr>
-          <w:ilvl w:val="0"/>
-          <w:numId w:val="1"/>
-        </w:numPr>
-        <w:spacing w:before="200" w:after="40" w:line="276" w:lineRule="auto"/>
-        <w:outlineLvl w:val="0"/>
-        <w:rPr>
-          <w:rFonts w:ascii="Calibri" w:eastAsia="SimSun" w:hAnsi="Calibri" w:cs="Times New Roman"/>
-          <w:b/>
-          <w:noProof/>
-          <w:color w:val="1F3864" w:themeColor="accent1" w:themeShade="80"/>
-          <w:sz w:val="40"/>
-          <w:szCs w:val="32"/>
-          <w:lang w:val="en-US"/>
-        </w:rPr>
-      </w:pPr>
-      <w:r>
-        <w:rPr>
-          <w:rFonts w:ascii="Calibri" w:eastAsia="SimSun" w:hAnsi="Calibri" w:cs="Times New Roman"/>
-          <w:b/>
-          <w:noProof/>
-          <w:color w:val="1F3864" w:themeColor="accent1" w:themeShade="80"/>
-          <w:sz w:val="40"/>
-          <w:szCs w:val="32"/>
-          <w:lang w:val="en-US"/>
-        </w:rPr>
-        <w:t>Create Smart Contract</w:t>
+        <w:rPr>
+          <w:sz w:val="24"/>
+        </w:rPr>
+      </w:pPr>
+      <w:r>
+        <w:rPr>
+          <w:sz w:val="24"/>
+        </w:rPr>
+        <w:t xml:space="preserve">Open the link in </w:t>
+      </w:r>
+      <w:proofErr w:type="spellStart"/>
+      <w:r>
+        <w:rPr>
+          <w:sz w:val="24"/>
+        </w:rPr>
+        <w:t>Quizizz</w:t>
+      </w:r>
+      <w:proofErr w:type="spellEnd"/>
+      <w:r>
+        <w:rPr>
+          <w:sz w:val="24"/>
+        </w:rPr>
+        <w:t xml:space="preserve"> and try to solve it with the k</w:t>
+      </w:r>
+      <w:r>
+        <w:rPr>
+          <w:sz w:val="24"/>
+        </w:rPr>
+        <w:t>nowledge from the presentation.</w:t>
       </w:r>
     </w:p>
     <w:p>
       <w:pPr>
-        <w:keepNext/>
-        <w:keepLines/>
-        <w:spacing w:before="200" w:after="40" w:line="276" w:lineRule="auto"/>
-        <w:jc w:val="center"/>
-        <w:outlineLvl w:val="0"/>
-        <w:rPr>
-          <w:rFonts w:ascii="Calibri" w:eastAsia="SimSun" w:hAnsi="Calibri" w:cs="Times New Roman"/>
-          <w:b/>
-          <w:noProof/>
-          <w:color w:val="1F3864" w:themeColor="accent1" w:themeShade="80"/>
-          <w:sz w:val="40"/>
-          <w:szCs w:val="32"/>
-          <w:lang w:val="en-US"/>
-        </w:rPr>
-      </w:pPr>
+        <w:rPr>
+          <w:rStyle w:val="Hyperlink"/>
+        </w:rPr>
+      </w:pPr>
+      <w:r>
+        <w:rPr>
+          <w:sz w:val="24"/>
+        </w:rPr>
+        <w:fldChar w:fldCharType="begin"/>
+      </w:r>
+      <w:r>
+        <w:rPr>
+          <w:sz w:val="24"/>
+        </w:rPr>
+        <w:instrText xml:space="preserve"> HYPERLINK "https://quizizz.com/admin/quiz/5d303be8b1a002001dca2ed0/ethereum-smart-contracts-introduction" </w:instrText>
+      </w:r>
+      <w:r>
+        <w:rPr>
+          <w:sz w:val="24"/>
+        </w:rPr>
+      </w:r>
+      <w:r>
+        <w:rPr>
+          <w:sz w:val="24"/>
+        </w:rPr>
+        <w:fldChar w:fldCharType="separate"/>
+      </w:r>
+      <w:proofErr w:type="spellStart"/>
+      <w:r>
+        <w:rPr>
+          <w:rStyle w:val="Hyperlink"/>
+          <w:sz w:val="24"/>
+        </w:rPr>
+        <w:t>Ethereum</w:t>
+      </w:r>
+      <w:proofErr w:type="spellEnd"/>
+      <w:r>
+        <w:rPr>
+          <w:rStyle w:val="Hyperlink"/>
+          <w:sz w:val="24"/>
+        </w:rPr>
+        <w:t>, Smart Contracts Quiz</w:t>
+      </w:r>
     </w:p>
     <w:p>
       <w:pPr>
-        <w:keepNext/>
-        <w:keepLines/>
-        <w:spacing w:before="200" w:after="40" w:line="276" w:lineRule="auto"/>
-        <w:jc w:val="center"/>
-        <w:outlineLvl w:val="0"/>
-        <w:rPr>
-          <w:rFonts w:ascii="Calibri" w:eastAsia="SimSun" w:hAnsi="Calibri" w:cs="Times New Roman"/>
-          <w:b/>
-          <w:noProof/>
-          <w:color w:val="1F3864" w:themeColor="accent1" w:themeShade="80"/>
-          <w:sz w:val="40"/>
-          <w:szCs w:val="32"/>
-          <w:lang w:val="en-US"/>
-        </w:rPr>
-      </w:pPr>
+        <w:rPr>
+          <w:sz w:val="24"/>
+        </w:rPr>
+      </w:pPr>
+      <w:r>
+        <w:rPr>
+          <w:sz w:val="24"/>
+        </w:rPr>
+        <w:fldChar w:fldCharType="end"/>
+      </w:r>
     </w:p>
-    <w:p/>
     <w:sectPr>
       <w:pgSz w:w="11906" w:h="16838"/>
       <w:pgMar w:top="1440" w:right="1440" w:bottom="1440" w:left="1440" w:header="708" w:footer="708" w:gutter="0"/>
@@ -766,6 +762,17 @@
       <w:contextualSpacing/>
     </w:pPr>
   </w:style>
+  <w:style w:type="character" w:styleId="Hyperlink">
+    <w:name w:val="Hyperlink"/>
+    <w:basedOn w:val="DefaultParagraphFont"/>
+    <w:uiPriority w:val="99"/>
+    <w:unhideWhenUsed/>
+    <w:rsid w:val="00A935B4"/>
+    <w:rPr>
+      <w:color w:val="0563C1" w:themeColor="hyperlink"/>
+      <w:u w:val="single"/>
+    </w:rPr>
+  </w:style>
 </w:styles>
 </file>
 

</xml_diff>